<commit_message>
Finished code to generate family moments
</commit_message>
<xml_diff>
--- a/test moments/test moments thoughts.docx
+++ b/test moments/test moments thoughts.docx
@@ -48,6 +48,35 @@
       </w:r>
       <w:r>
         <w:t>, and a first batch of threaded moments, I'm going to change the selections and start calculating centers on the  fly.</w:t>
+      </w:r>
+    </w:p>
+    <w:p>
+      <w:pPr>
+        <w:pStyle w:val="NoSpacing"/>
+      </w:pPr>
+      <w:r>
+        <w:br/>
+        <w:t xml:space="preserve">I don't think I like interacting with an alignment through an oracle, actually. </w:t>
+      </w:r>
+      <w:r>
+        <w:t>I'd rather have a function of a seq record, and just use the oracle to pass along the alignment along with info about which is the pdb sequence. So, a class that inherits from the alignment class.</w:t>
+      </w:r>
+    </w:p>
+    <w:p>
+      <w:pPr>
+        <w:pStyle w:val="NoSpacing"/>
+      </w:pPr>
+      <w:r>
+        <w:t xml:space="preserve">Thing is I find myself just pulling sequences out of the alignment to use the compare function. It would be better if the object just </w:t>
+      </w:r>
+      <w:r>
+        <w:rPr>
+          <w:i/>
+        </w:rPr>
+        <w:t>was</w:t>
+      </w:r>
+      <w:r>
+        <w:t xml:space="preserve"> an alignment.</w:t>
       </w:r>
       <w:bookmarkStart w:id="0" w:name="_GoBack"/>
       <w:bookmarkEnd w:id="0"/>

</xml_diff>